<commit_message>
Added items to team member report doc
</commit_message>
<xml_diff>
--- a/Documents/Deliverable drafts_&_templates/Deliverable 2/SixGuys_Deliverable_2_TeamMemberReport_2.docx
+++ b/Documents/Deliverable drafts_&_templates/Deliverable 2/SixGuys_Deliverable_2_TeamMemberReport_2.docx
@@ -171,6 +171,47 @@
       </w:r>
     </w:p>
     <w:p>
+      <w:pPr>
+        <w:numPr>
+          <w:ilvl w:val="0"/>
+          <w:numId w:val="7"/>
+        </w:numPr>
+        <w:ind w:left="720" w:hanging="360"/>
+      </w:pPr>
+      <w:bookmarkStart w:id="0" w:name="_Hlk35243505"/>
+      <w:bookmarkStart w:id="1" w:name="_GoBack"/>
+      <w:r>
+        <w:rPr>
+          <w:rFonts w:ascii="Arial" w:eastAsia="Arial" w:hAnsi="Arial" w:cs="Arial"/>
+          <w:sz w:val="24"/>
+        </w:rPr>
+        <w:t xml:space="preserve">Created and populated portions of </w:t>
+      </w:r>
+      <w:r>
+        <w:rPr>
+          <w:rFonts w:ascii="Arial" w:eastAsia="Arial" w:hAnsi="Arial" w:cs="Arial"/>
+          <w:sz w:val="24"/>
+        </w:rPr>
+        <w:t xml:space="preserve">backlog </w:t>
+      </w:r>
+      <w:r>
+        <w:rPr>
+          <w:rFonts w:ascii="Arial" w:eastAsia="Arial" w:hAnsi="Arial" w:cs="Arial"/>
+          <w:sz w:val="24"/>
+        </w:rPr>
+        <w:t>document</w:t>
+      </w:r>
+      <w:r>
+        <w:rPr>
+          <w:rFonts w:ascii="Arial" w:eastAsia="Arial" w:hAnsi="Arial" w:cs="Arial"/>
+          <w:sz w:val="24"/>
+        </w:rPr>
+        <w:t>s with team member</w:t>
+      </w:r>
+    </w:p>
+    <w:bookmarkEnd w:id="0"/>
+    <w:bookmarkEnd w:id="1"/>
+    <w:p>
       <w:r>
         <w:rPr>
           <w:rFonts w:ascii="Arial" w:eastAsia="Arial" w:hAnsi="Arial" w:cs="Arial"/>
@@ -398,7 +439,6 @@
           <w:b/>
           <w:sz w:val="24"/>
         </w:rPr>
-        <w:lastRenderedPageBreak/>
         <w:t>Team Member Name</w:t>
       </w:r>
       <w:r>
@@ -664,6 +704,51 @@
       </w:pPr>
     </w:p>
     <w:p>
+      <w:pPr>
+        <w:rPr>
+          <w:rFonts w:ascii="Arial" w:eastAsia="Arial" w:hAnsi="Arial" w:cs="Arial"/>
+          <w:b/>
+          <w:sz w:val="24"/>
+        </w:rPr>
+      </w:pPr>
+    </w:p>
+    <w:p>
+      <w:pPr>
+        <w:rPr>
+          <w:rFonts w:ascii="Arial" w:eastAsia="Arial" w:hAnsi="Arial" w:cs="Arial"/>
+          <w:b/>
+          <w:sz w:val="24"/>
+        </w:rPr>
+      </w:pPr>
+    </w:p>
+    <w:p>
+      <w:pPr>
+        <w:rPr>
+          <w:rFonts w:ascii="Arial" w:eastAsia="Arial" w:hAnsi="Arial" w:cs="Arial"/>
+          <w:b/>
+          <w:sz w:val="24"/>
+        </w:rPr>
+      </w:pPr>
+    </w:p>
+    <w:p>
+      <w:pPr>
+        <w:rPr>
+          <w:rFonts w:ascii="Arial" w:eastAsia="Arial" w:hAnsi="Arial" w:cs="Arial"/>
+          <w:b/>
+          <w:sz w:val="24"/>
+        </w:rPr>
+      </w:pPr>
+    </w:p>
+    <w:p>
+      <w:pPr>
+        <w:rPr>
+          <w:rFonts w:ascii="Arial" w:eastAsia="Arial" w:hAnsi="Arial" w:cs="Arial"/>
+          <w:b/>
+          <w:sz w:val="24"/>
+        </w:rPr>
+      </w:pPr>
+    </w:p>
+    <w:p>
       <w:r>
         <w:rPr>
           <w:rFonts w:ascii="Arial" w:eastAsia="Arial" w:hAnsi="Arial" w:cs="Arial"/>
@@ -759,7 +844,6 @@
           <w:rFonts w:ascii="Arial" w:eastAsia="Arial" w:hAnsi="Arial" w:cs="Arial"/>
           <w:sz w:val="24"/>
         </w:rPr>
-        <w:lastRenderedPageBreak/>
         <w:t>Updated Team Member Report</w:t>
       </w:r>
     </w:p>
@@ -1101,7 +1185,6 @@
           <w:rFonts w:ascii="Arial" w:eastAsia="Arial" w:hAnsi="Arial" w:cs="Arial"/>
           <w:sz w:val="24"/>
         </w:rPr>
-        <w:lastRenderedPageBreak/>
         <w:t>x</w:t>
       </w:r>
     </w:p>
@@ -1424,7 +1507,6 @@
           <w:rFonts w:ascii="Arial" w:eastAsia="Arial" w:hAnsi="Arial" w:cs="Arial"/>
           <w:sz w:val="24"/>
         </w:rPr>
-        <w:lastRenderedPageBreak/>
         <w:t>x</w:t>
       </w:r>
     </w:p>
@@ -1749,7 +1831,6 @@
           <w:rFonts w:ascii="Arial" w:eastAsia="Arial" w:hAnsi="Arial" w:cs="Arial"/>
           <w:sz w:val="24"/>
         </w:rPr>
-        <w:lastRenderedPageBreak/>
         <w:t>x</w:t>
       </w:r>
     </w:p>
@@ -2002,7 +2083,6 @@
           <w:b/>
           <w:sz w:val="24"/>
         </w:rPr>
-        <w:lastRenderedPageBreak/>
         <w:t>Up to one page: Weaknesses and Strengths of the student from peers’ point of view. Reports on the improvements and compare to the previous sprint and the plan for the next sprint’s improvement</w:t>
       </w:r>
       <w:r>
@@ -2333,16 +2413,7 @@
           <w:rFonts w:ascii="Arial" w:eastAsia="Arial" w:hAnsi="Arial" w:cs="Arial"/>
           <w:sz w:val="24"/>
         </w:rPr>
-        <w:t xml:space="preserve">the next </w:t>
-      </w:r>
-      <w:bookmarkStart w:id="0" w:name="_GoBack"/>
-      <w:bookmarkEnd w:id="0"/>
-      <w:r>
-        <w:rPr>
-          <w:rFonts w:ascii="Arial" w:eastAsia="Arial" w:hAnsi="Arial" w:cs="Arial"/>
-          <w:sz w:val="24"/>
-        </w:rPr>
-        <w:t>sprint</w:t>
+        <w:t>the next sprint</w:t>
       </w:r>
       <w:r>
         <w:rPr>

</xml_diff>

<commit_message>
Updated Team Member Report
</commit_message>
<xml_diff>
--- a/Documents/Deliverable drafts_&_templates/Deliverable 2/SixGuys_Deliverable_2_TeamMemberReport_2.docx
+++ b/Documents/Deliverable drafts_&_templates/Deliverable 2/SixGuys_Deliverable_2_TeamMemberReport_2.docx
@@ -423,8 +423,49 @@
           <w:rFonts w:ascii="Arial" w:eastAsia="Arial" w:hAnsi="Arial" w:cs="Arial"/>
           <w:sz w:val="24"/>
         </w:rPr>
-        <w:t>x</w:t>
-      </w:r>
+        <w:t xml:space="preserve">Created animation frames of </w:t>
+      </w:r>
+      <w:r>
+        <w:rPr>
+          <w:rFonts w:ascii="Arial" w:eastAsia="Arial" w:hAnsi="Arial" w:cs="Arial"/>
+          <w:sz w:val="24"/>
+        </w:rPr>
+        <w:t>the burger characters in the following actions: idle, walking, running, jumping, crouching.</w:t>
+      </w:r>
+    </w:p>
+    <w:p>
+      <w:pPr>
+        <w:numPr>
+          <w:ilvl w:val="0"/>
+          <w:numId w:val="4"/>
+        </w:numPr>
+        <w:ind w:left="720" w:hanging="360"/>
+      </w:pPr>
+      <w:r>
+        <w:rPr>
+          <w:rFonts w:ascii="Arial" w:eastAsia="Arial" w:hAnsi="Arial" w:cs="Arial"/>
+          <w:sz w:val="24"/>
+        </w:rPr>
+        <w:t>Worked on SRS updates</w:t>
+      </w:r>
+    </w:p>
+    <w:p>
+      <w:pPr>
+        <w:numPr>
+          <w:ilvl w:val="0"/>
+          <w:numId w:val="4"/>
+        </w:numPr>
+        <w:ind w:left="720" w:hanging="360"/>
+      </w:pPr>
+      <w:r>
+        <w:rPr>
+          <w:rFonts w:ascii="Arial" w:eastAsia="Arial" w:hAnsi="Arial" w:cs="Arial"/>
+          <w:sz w:val="24"/>
+        </w:rPr>
+        <w:t>Updated Team Member Report</w:t>
+      </w:r>
+      <w:bookmarkStart w:id="1" w:name="_GoBack"/>
+      <w:bookmarkEnd w:id="1"/>
     </w:p>
     <w:p>
       <w:r>
@@ -449,7 +490,7 @@
           <w:rFonts w:ascii="Arial" w:eastAsia="Arial" w:hAnsi="Arial" w:cs="Arial"/>
           <w:sz w:val="24"/>
         </w:rPr>
-        <w:t>x</w:t>
+        <w:t>Have not done character animation work in close to 10 years, the tools and programs have updated drastically since then</w:t>
       </w:r>
     </w:p>
     <w:p>
@@ -475,7 +516,7 @@
           <w:rFonts w:ascii="Arial" w:eastAsia="Arial" w:hAnsi="Arial" w:cs="Arial"/>
           <w:sz w:val="24"/>
         </w:rPr>
-        <w:t>x</w:t>
+        <w:t xml:space="preserve">Took an online class to relearn the software used in creating frames for animations. </w:t>
       </w:r>
     </w:p>
     <w:p>
@@ -1068,14 +1109,7 @@
           <w:rFonts w:ascii="Arial" w:eastAsia="Arial" w:hAnsi="Arial" w:cs="Arial"/>
           <w:sz w:val="24"/>
         </w:rPr>
-        <w:t xml:space="preserve"> </w:t>
-      </w:r>
-      <w:r>
-        <w:rPr>
-          <w:rFonts w:ascii="Arial" w:eastAsia="Arial" w:hAnsi="Arial" w:cs="Arial"/>
-          <w:sz w:val="24"/>
-        </w:rPr>
-        <w:t>Development Team</w:t>
+        <w:t xml:space="preserve"> Development Team</w:t>
       </w:r>
     </w:p>
     <w:p>
@@ -1417,17 +1451,8 @@
           <w:rFonts w:ascii="Arial" w:eastAsia="Arial" w:hAnsi="Arial" w:cs="Arial"/>
           <w:sz w:val="24"/>
         </w:rPr>
-        <w:t xml:space="preserve">Updated </w:t>
-      </w:r>
-      <w:proofErr w:type="spellStart"/>
-      <w:r>
-        <w:rPr>
-          <w:rFonts w:ascii="Arial" w:eastAsia="Arial" w:hAnsi="Arial" w:cs="Arial"/>
-          <w:sz w:val="24"/>
-        </w:rPr>
-        <w:t>Zenhub</w:t>
-      </w:r>
-      <w:proofErr w:type="spellEnd"/>
+        <w:t>Updated Zenhub</w:t>
+      </w:r>
     </w:p>
     <w:p>
       <w:pPr>
@@ -1562,39 +1587,7 @@
           <w:rFonts w:ascii="Arial" w:eastAsia="Arial" w:hAnsi="Arial" w:cs="Arial"/>
           <w:sz w:val="24"/>
         </w:rPr>
-        <w:t xml:space="preserve">Understanding </w:t>
-      </w:r>
-      <w:proofErr w:type="spellStart"/>
-      <w:r>
-        <w:rPr>
-          <w:rFonts w:ascii="Arial" w:eastAsia="Arial" w:hAnsi="Arial" w:cs="Arial"/>
-          <w:sz w:val="24"/>
-        </w:rPr>
-        <w:t>Github</w:t>
-      </w:r>
-      <w:proofErr w:type="spellEnd"/>
-      <w:r>
-        <w:rPr>
-          <w:rFonts w:ascii="Arial" w:eastAsia="Arial" w:hAnsi="Arial" w:cs="Arial"/>
-          <w:sz w:val="24"/>
-        </w:rPr>
-        <w:t>/</w:t>
-      </w:r>
-      <w:proofErr w:type="spellStart"/>
-      <w:r>
-        <w:rPr>
-          <w:rFonts w:ascii="Arial" w:eastAsia="Arial" w:hAnsi="Arial" w:cs="Arial"/>
-          <w:sz w:val="24"/>
-        </w:rPr>
-        <w:t>Zenhub</w:t>
-      </w:r>
-      <w:proofErr w:type="spellEnd"/>
-      <w:r>
-        <w:rPr>
-          <w:rFonts w:ascii="Arial" w:eastAsia="Arial" w:hAnsi="Arial" w:cs="Arial"/>
-          <w:sz w:val="24"/>
-        </w:rPr>
-        <w:t xml:space="preserve"> much better than before.</w:t>
+        <w:t>Understanding Github/Zenhub much better than before.</w:t>
       </w:r>
     </w:p>
     <w:p>
@@ -1767,17 +1760,8 @@
           <w:rFonts w:ascii="Arial" w:eastAsia="Arial" w:hAnsi="Arial" w:cs="Arial"/>
           <w:sz w:val="24"/>
         </w:rPr>
-        <w:t xml:space="preserve">: Ethan </w:t>
-      </w:r>
-      <w:proofErr w:type="spellStart"/>
-      <w:r>
-        <w:rPr>
-          <w:rFonts w:ascii="Arial" w:eastAsia="Arial" w:hAnsi="Arial" w:cs="Arial"/>
-          <w:sz w:val="24"/>
-        </w:rPr>
-        <w:t>Esber</w:t>
-      </w:r>
-      <w:proofErr w:type="spellEnd"/>
+        <w:t>: Ethan Esber</w:t>
+      </w:r>
     </w:p>
     <w:p>
       <w:r>
@@ -1906,8 +1890,6 @@
         </w:rPr>
         <w:t>Created Enemy Patrol script in Unity</w:t>
       </w:r>
-      <w:bookmarkStart w:id="1" w:name="_GoBack"/>
-      <w:bookmarkEnd w:id="1"/>
     </w:p>
     <w:p/>
     <w:p>
@@ -2185,23 +2167,7 @@
           <w:rFonts w:ascii="Arial" w:eastAsia="Arial" w:hAnsi="Arial" w:cs="Arial"/>
           <w:sz w:val="24"/>
         </w:rPr>
-        <w:t xml:space="preserve">Michael Rumohr displayed his same strengths as he did the last deliverable. He got </w:t>
-      </w:r>
-      <w:proofErr w:type="gramStart"/>
-      <w:r>
-        <w:rPr>
-          <w:rFonts w:ascii="Arial" w:eastAsia="Arial" w:hAnsi="Arial" w:cs="Arial"/>
-          <w:sz w:val="24"/>
-        </w:rPr>
-        <w:t>all of</w:t>
-      </w:r>
-      <w:proofErr w:type="gramEnd"/>
-      <w:r>
-        <w:rPr>
-          <w:rFonts w:ascii="Arial" w:eastAsia="Arial" w:hAnsi="Arial" w:cs="Arial"/>
-          <w:sz w:val="24"/>
-        </w:rPr>
-        <w:t xml:space="preserve"> his work done early, which helped the group out a lot. This made the document review process simple to be able to hit deliverable two’s deadline. One weakness is again understanding and working with the Unity game engine regarding the environments. However, he improved the SRS document by seeking assistance from the professor to understand the mistakes. Compared to the last sprint, he displayed the same high standard that was put forth in the first sprint. For the next sprint, he may want to </w:t>
+        <w:t xml:space="preserve">Michael Rumohr displayed his same strengths as he did the last deliverable. He got all of his work done early, which helped the group out a lot. This made the document review process simple to be able to hit deliverable two’s deadline. One weakness is again understanding and working with the Unity game engine regarding the environments. However, he improved the SRS document by seeking assistance from the professor to understand the mistakes. Compared to the last sprint, he displayed the same high standard that was put forth in the first sprint. For the next sprint, he may want to </w:t>
       </w:r>
       <w:r>
         <w:rPr>
@@ -2263,23 +2229,7 @@
           <w:rFonts w:ascii="Arial" w:eastAsia="Arial" w:hAnsi="Arial" w:cs="Arial"/>
           <w:sz w:val="24"/>
         </w:rPr>
-        <w:t xml:space="preserve">Ethan </w:t>
-      </w:r>
-      <w:proofErr w:type="spellStart"/>
-      <w:r>
-        <w:rPr>
-          <w:rFonts w:ascii="Arial" w:eastAsia="Arial" w:hAnsi="Arial" w:cs="Arial"/>
-          <w:sz w:val="24"/>
-        </w:rPr>
-        <w:t>Esber</w:t>
-      </w:r>
-      <w:proofErr w:type="spellEnd"/>
-      <w:r>
-        <w:rPr>
-          <w:rFonts w:ascii="Arial" w:eastAsia="Arial" w:hAnsi="Arial" w:cs="Arial"/>
-          <w:sz w:val="24"/>
-        </w:rPr>
-        <w:t xml:space="preserve"> is making strides in better understanding C# and about the Unity environment. He is active in finding resources from which to learn how to implement his current feature in progress, and when is not afraid to ask for help if feels he doesn’t know where to begin. Ethan could show some more confidence in getting his hands dirty in Unity by learning more by trial-and-error. For the next sprint, Ethan may wish to consider following some simple video tutorials related to his feature.</w:t>
+        <w:t>Ethan Esber is making strides in better understanding C# and about the Unity environment. He is active in finding resources from which to learn how to implement his current feature in progress, and when is not afraid to ask for help if feels he doesn’t know where to begin. Ethan could show some more confidence in getting his hands dirty in Unity by learning more by trial-and-error. For the next sprint, Ethan may wish to consider following some simple video tutorials related to his feature.</w:t>
       </w:r>
     </w:p>
     <w:p/>
@@ -5296,7 +5246,7 @@
     </w:rPrDefault>
     <w:pPrDefault/>
   </w:docDefaults>
-  <w:latentStyles w:defLockedState="0" w:defUIPriority="99" w:defSemiHidden="0" w:defUnhideWhenUsed="0" w:defQFormat="0" w:count="377">
+  <w:latentStyles w:defLockedState="0" w:defUIPriority="99" w:defSemiHidden="0" w:defUnhideWhenUsed="0" w:defQFormat="0" w:count="376">
     <w:lsdException w:name="Normal" w:uiPriority="0" w:qFormat="1"/>
     <w:lsdException w:name="heading 1" w:uiPriority="9" w:qFormat="1"/>
     <w:lsdException w:name="heading 2" w:semiHidden="1" w:uiPriority="9" w:unhideWhenUsed="1" w:qFormat="1"/>
@@ -5673,7 +5623,6 @@
     <w:lsdException w:name="Hashtag" w:semiHidden="1" w:unhideWhenUsed="1"/>
     <w:lsdException w:name="Unresolved Mention" w:semiHidden="1" w:unhideWhenUsed="1"/>
     <w:lsdException w:name="Smart Link" w:semiHidden="1" w:unhideWhenUsed="1"/>
-    <w:lsdException w:name="Smart Link Error" w:semiHidden="1" w:unhideWhenUsed="1"/>
   </w:latentStyles>
   <w:style w:type="paragraph" w:default="1" w:styleId="Normal">
     <w:name w:val="Normal"/>

</xml_diff>

<commit_message>
Wrote Coopers Strengths/Weakness section
</commit_message>
<xml_diff>
--- a/Documents/Deliverable drafts_&_templates/Deliverable 2/SixGuys_Deliverable_2_TeamMemberReport_2.docx
+++ b/Documents/Deliverable drafts_&_templates/Deliverable 2/SixGuys_Deliverable_2_TeamMemberReport_2.docx
@@ -25,8 +25,17 @@
           <w:rFonts w:ascii="Arial" w:eastAsia="Arial" w:hAnsi="Arial" w:cs="Arial"/>
           <w:sz w:val="24"/>
         </w:rPr>
-        <w:t>: David Sincyr</w:t>
-      </w:r>
+        <w:t xml:space="preserve">: David </w:t>
+      </w:r>
+      <w:proofErr w:type="spellStart"/>
+      <w:r>
+        <w:rPr>
+          <w:rFonts w:ascii="Arial" w:eastAsia="Arial" w:hAnsi="Arial" w:cs="Arial"/>
+          <w:sz w:val="24"/>
+        </w:rPr>
+        <w:t>Sincyr</w:t>
+      </w:r>
+      <w:proofErr w:type="spellEnd"/>
     </w:p>
     <w:p>
       <w:r>
@@ -464,8 +473,6 @@
         </w:rPr>
         <w:t>Updated Team Member Report</w:t>
       </w:r>
-      <w:bookmarkStart w:id="1" w:name="_GoBack"/>
-      <w:bookmarkEnd w:id="1"/>
     </w:p>
     <w:p>
       <w:r>
@@ -1451,8 +1458,17 @@
           <w:rFonts w:ascii="Arial" w:eastAsia="Arial" w:hAnsi="Arial" w:cs="Arial"/>
           <w:sz w:val="24"/>
         </w:rPr>
-        <w:t>Updated Zenhub</w:t>
-      </w:r>
+        <w:t xml:space="preserve">Updated </w:t>
+      </w:r>
+      <w:proofErr w:type="spellStart"/>
+      <w:r>
+        <w:rPr>
+          <w:rFonts w:ascii="Arial" w:eastAsia="Arial" w:hAnsi="Arial" w:cs="Arial"/>
+          <w:sz w:val="24"/>
+        </w:rPr>
+        <w:t>Zenhub</w:t>
+      </w:r>
+      <w:proofErr w:type="spellEnd"/>
     </w:p>
     <w:p>
       <w:pPr>
@@ -1587,7 +1603,39 @@
           <w:rFonts w:ascii="Arial" w:eastAsia="Arial" w:hAnsi="Arial" w:cs="Arial"/>
           <w:sz w:val="24"/>
         </w:rPr>
-        <w:t>Understanding Github/Zenhub much better than before.</w:t>
+        <w:t xml:space="preserve">Understanding </w:t>
+      </w:r>
+      <w:proofErr w:type="spellStart"/>
+      <w:r>
+        <w:rPr>
+          <w:rFonts w:ascii="Arial" w:eastAsia="Arial" w:hAnsi="Arial" w:cs="Arial"/>
+          <w:sz w:val="24"/>
+        </w:rPr>
+        <w:t>Github</w:t>
+      </w:r>
+      <w:proofErr w:type="spellEnd"/>
+      <w:r>
+        <w:rPr>
+          <w:rFonts w:ascii="Arial" w:eastAsia="Arial" w:hAnsi="Arial" w:cs="Arial"/>
+          <w:sz w:val="24"/>
+        </w:rPr>
+        <w:t>/</w:t>
+      </w:r>
+      <w:proofErr w:type="spellStart"/>
+      <w:r>
+        <w:rPr>
+          <w:rFonts w:ascii="Arial" w:eastAsia="Arial" w:hAnsi="Arial" w:cs="Arial"/>
+          <w:sz w:val="24"/>
+        </w:rPr>
+        <w:t>Zenhub</w:t>
+      </w:r>
+      <w:proofErr w:type="spellEnd"/>
+      <w:r>
+        <w:rPr>
+          <w:rFonts w:ascii="Arial" w:eastAsia="Arial" w:hAnsi="Arial" w:cs="Arial"/>
+          <w:sz w:val="24"/>
+        </w:rPr>
+        <w:t xml:space="preserve"> much better than before.</w:t>
       </w:r>
     </w:p>
     <w:p>
@@ -1760,8 +1808,17 @@
           <w:rFonts w:ascii="Arial" w:eastAsia="Arial" w:hAnsi="Arial" w:cs="Arial"/>
           <w:sz w:val="24"/>
         </w:rPr>
-        <w:t>: Ethan Esber</w:t>
-      </w:r>
+        <w:t xml:space="preserve">: Ethan </w:t>
+      </w:r>
+      <w:proofErr w:type="spellStart"/>
+      <w:r>
+        <w:rPr>
+          <w:rFonts w:ascii="Arial" w:eastAsia="Arial" w:hAnsi="Arial" w:cs="Arial"/>
+          <w:sz w:val="24"/>
+        </w:rPr>
+        <w:t>Esber</w:t>
+      </w:r>
+      <w:proofErr w:type="spellEnd"/>
     </w:p>
     <w:p>
       <w:r>
@@ -2084,42 +2141,6 @@
       </w:pPr>
     </w:p>
     <w:p>
-      <w:pPr>
-        <w:rPr>
-          <w:rFonts w:ascii="Arial" w:eastAsia="Arial" w:hAnsi="Arial" w:cs="Arial"/>
-          <w:b/>
-          <w:sz w:val="24"/>
-        </w:rPr>
-      </w:pPr>
-    </w:p>
-    <w:p>
-      <w:pPr>
-        <w:rPr>
-          <w:rFonts w:ascii="Arial" w:eastAsia="Arial" w:hAnsi="Arial" w:cs="Arial"/>
-          <w:b/>
-          <w:sz w:val="24"/>
-        </w:rPr>
-      </w:pPr>
-    </w:p>
-    <w:p>
-      <w:pPr>
-        <w:rPr>
-          <w:rFonts w:ascii="Arial" w:eastAsia="Arial" w:hAnsi="Arial" w:cs="Arial"/>
-          <w:b/>
-          <w:sz w:val="24"/>
-        </w:rPr>
-      </w:pPr>
-    </w:p>
-    <w:p>
-      <w:pPr>
-        <w:rPr>
-          <w:rFonts w:ascii="Arial" w:eastAsia="Arial" w:hAnsi="Arial" w:cs="Arial"/>
-          <w:b/>
-          <w:sz w:val="24"/>
-        </w:rPr>
-      </w:pPr>
-    </w:p>
-    <w:p>
       <w:r>
         <w:rPr>
           <w:rFonts w:ascii="Arial" w:eastAsia="Arial" w:hAnsi="Arial" w:cs="Arial"/>
@@ -2157,6 +2178,80 @@
         </w:rPr>
         <w:t>Cooper</w:t>
       </w:r>
+      <w:r>
+        <w:rPr>
+          <w:rFonts w:ascii="Arial" w:eastAsia="Arial" w:hAnsi="Arial" w:cs="Arial"/>
+          <w:sz w:val="24"/>
+        </w:rPr>
+        <w:t xml:space="preserve"> continued to share his knowledge of Unity this sprint by providing others with the resources and insight needed to complete their tasks.  Cooper also learned a lot about </w:t>
+      </w:r>
+      <w:proofErr w:type="spellStart"/>
+      <w:r>
+        <w:rPr>
+          <w:rFonts w:ascii="Arial" w:eastAsia="Arial" w:hAnsi="Arial" w:cs="Arial"/>
+          <w:sz w:val="24"/>
+        </w:rPr>
+        <w:t>Zenhub</w:t>
+      </w:r>
+      <w:proofErr w:type="spellEnd"/>
+      <w:r>
+        <w:rPr>
+          <w:rFonts w:ascii="Arial" w:eastAsia="Arial" w:hAnsi="Arial" w:cs="Arial"/>
+          <w:sz w:val="24"/>
+        </w:rPr>
+        <w:t xml:space="preserve"> by serving as Scrum, and </w:t>
+      </w:r>
+      <w:r>
+        <w:rPr>
+          <w:rFonts w:ascii="Arial" w:eastAsia="Arial" w:hAnsi="Arial" w:cs="Arial"/>
+          <w:sz w:val="24"/>
+        </w:rPr>
+        <w:t xml:space="preserve">in </w:t>
+      </w:r>
+      <w:r>
+        <w:rPr>
+          <w:rFonts w:ascii="Arial" w:eastAsia="Arial" w:hAnsi="Arial" w:cs="Arial"/>
+          <w:sz w:val="24"/>
+        </w:rPr>
+        <w:t>addition</w:t>
+      </w:r>
+      <w:r>
+        <w:rPr>
+          <w:rFonts w:ascii="Arial" w:eastAsia="Arial" w:hAnsi="Arial" w:cs="Arial"/>
+          <w:sz w:val="24"/>
+        </w:rPr>
+        <w:t>,</w:t>
+      </w:r>
+      <w:r>
+        <w:rPr>
+          <w:rFonts w:ascii="Arial" w:eastAsia="Arial" w:hAnsi="Arial" w:cs="Arial"/>
+          <w:sz w:val="24"/>
+        </w:rPr>
+        <w:t xml:space="preserve"> his understanding of GitHub increased learning how to confidently merge branches.  For next sprint, he may want to continue to play around with Git and learn the other tools Git has to offer to solidify his </w:t>
+      </w:r>
+      <w:r>
+        <w:rPr>
+          <w:rFonts w:ascii="Arial" w:eastAsia="Arial" w:hAnsi="Arial" w:cs="Arial"/>
+          <w:sz w:val="24"/>
+        </w:rPr>
+        <w:t>knowledge</w:t>
+      </w:r>
+      <w:r>
+        <w:rPr>
+          <w:rFonts w:ascii="Arial" w:eastAsia="Arial" w:hAnsi="Arial" w:cs="Arial"/>
+          <w:sz w:val="24"/>
+        </w:rPr>
+        <w:t xml:space="preserve"> of the </w:t>
+      </w:r>
+      <w:r>
+        <w:rPr>
+          <w:rFonts w:ascii="Arial" w:eastAsia="Arial" w:hAnsi="Arial" w:cs="Arial"/>
+          <w:sz w:val="24"/>
+        </w:rPr>
+        <w:t xml:space="preserve">program. </w:t>
+      </w:r>
+      <w:bookmarkStart w:id="1" w:name="_GoBack"/>
+      <w:bookmarkEnd w:id="1"/>
     </w:p>
     <w:p>
       <w:pPr>
@@ -2167,7 +2262,23 @@
           <w:rFonts w:ascii="Arial" w:eastAsia="Arial" w:hAnsi="Arial" w:cs="Arial"/>
           <w:sz w:val="24"/>
         </w:rPr>
-        <w:t xml:space="preserve">Michael Rumohr displayed his same strengths as he did the last deliverable. He got all of his work done early, which helped the group out a lot. This made the document review process simple to be able to hit deliverable two’s deadline. One weakness is again understanding and working with the Unity game engine regarding the environments. However, he improved the SRS document by seeking assistance from the professor to understand the mistakes. Compared to the last sprint, he displayed the same high standard that was put forth in the first sprint. For the next sprint, he may want to </w:t>
+        <w:t xml:space="preserve">Michael Rumohr displayed his same strengths as he did the last deliverable. He got </w:t>
+      </w:r>
+      <w:proofErr w:type="gramStart"/>
+      <w:r>
+        <w:rPr>
+          <w:rFonts w:ascii="Arial" w:eastAsia="Arial" w:hAnsi="Arial" w:cs="Arial"/>
+          <w:sz w:val="24"/>
+        </w:rPr>
+        <w:t>all of</w:t>
+      </w:r>
+      <w:proofErr w:type="gramEnd"/>
+      <w:r>
+        <w:rPr>
+          <w:rFonts w:ascii="Arial" w:eastAsia="Arial" w:hAnsi="Arial" w:cs="Arial"/>
+          <w:sz w:val="24"/>
+        </w:rPr>
+        <w:t xml:space="preserve"> his work done early, which helped the group out a lot. This made the document review process simple to be able to hit deliverable two’s deadline. One weakness is again understanding and working with the Unity game engine regarding the environments. However, he improved the SRS document by seeking assistance from the professor to understand the mistakes. Compared to the last sprint, he displayed the same high standard that was put forth in the first sprint. For the next sprint, he may want to </w:t>
       </w:r>
       <w:r>
         <w:rPr>
@@ -2229,7 +2340,23 @@
           <w:rFonts w:ascii="Arial" w:eastAsia="Arial" w:hAnsi="Arial" w:cs="Arial"/>
           <w:sz w:val="24"/>
         </w:rPr>
-        <w:t>Ethan Esber is making strides in better understanding C# and about the Unity environment. He is active in finding resources from which to learn how to implement his current feature in progress, and when is not afraid to ask for help if feels he doesn’t know where to begin. Ethan could show some more confidence in getting his hands dirty in Unity by learning more by trial-and-error. For the next sprint, Ethan may wish to consider following some simple video tutorials related to his feature.</w:t>
+        <w:t xml:space="preserve">Ethan </w:t>
+      </w:r>
+      <w:proofErr w:type="spellStart"/>
+      <w:r>
+        <w:rPr>
+          <w:rFonts w:ascii="Arial" w:eastAsia="Arial" w:hAnsi="Arial" w:cs="Arial"/>
+          <w:sz w:val="24"/>
+        </w:rPr>
+        <w:t>Esber</w:t>
+      </w:r>
+      <w:proofErr w:type="spellEnd"/>
+      <w:r>
+        <w:rPr>
+          <w:rFonts w:ascii="Arial" w:eastAsia="Arial" w:hAnsi="Arial" w:cs="Arial"/>
+          <w:sz w:val="24"/>
+        </w:rPr>
+        <w:t xml:space="preserve"> is making strides in better understanding C# and about the Unity environment. He is active in finding resources from which to learn how to implement his current feature in progress, and when is not afraid to ask for help if feels he doesn’t know where to begin. Ethan could show some more confidence in getting his hands dirty in Unity by learning more by trial-and-error. For the next sprint, Ethan may wish to consider following some simple video tutorials related to his feature.</w:t>
       </w:r>
     </w:p>
     <w:p/>

</xml_diff>

<commit_message>
Added PDF's of all documents and .zip file
</commit_message>
<xml_diff>
--- a/Documents/Deliverable drafts_&_templates/Deliverable 2/SixGuys_Deliverable_2_TeamMemberReport_2.docx
+++ b/Documents/Deliverable drafts_&_templates/Deliverable 2/SixGuys_Deliverable_2_TeamMemberReport_2.docx
@@ -11,6 +11,8 @@
           <w:sz w:val="24"/>
         </w:rPr>
       </w:pPr>
+      <w:bookmarkStart w:id="0" w:name="_GoBack"/>
+      <w:bookmarkEnd w:id="0"/>
     </w:p>
     <w:p>
       <w:pPr>
@@ -2785,7 +2787,23 @@
           <w:rFonts w:ascii="Arial" w:eastAsia="Arial" w:hAnsi="Arial" w:cs="Arial"/>
           <w:sz w:val="24"/>
         </w:rPr>
-        <w:t>Michael Rumohr displayed his same strengths as he did the last deliverable. He got all of his work done early, which helped the group out a lot. This made the document review process simple to be able to hit deliverable two’s deadline. One weakness is again understanding and working with the Unity game engine regarding the environments. However, he improved the SRS document by seeking assistance from the professor to understand the mistakes. Compared to the last sprint, he displayed the same high standard that was put forth in the first sprint. For the next sprint, he may want to investigate setting some time aside to be able to sit down with a group member with more experience.</w:t>
+        <w:t xml:space="preserve">Michael Rumohr displayed his same strengths as he did the last deliverable. He got </w:t>
+      </w:r>
+      <w:proofErr w:type="gramStart"/>
+      <w:r>
+        <w:rPr>
+          <w:rFonts w:ascii="Arial" w:eastAsia="Arial" w:hAnsi="Arial" w:cs="Arial"/>
+          <w:sz w:val="24"/>
+        </w:rPr>
+        <w:t>all of</w:t>
+      </w:r>
+      <w:proofErr w:type="gramEnd"/>
+      <w:r>
+        <w:rPr>
+          <w:rFonts w:ascii="Arial" w:eastAsia="Arial" w:hAnsi="Arial" w:cs="Arial"/>
+          <w:sz w:val="24"/>
+        </w:rPr>
+        <w:t xml:space="preserve"> his work done early, which helped the group out a lot. This made the document review process simple to be able to hit deliverable two’s deadline. One weakness is again understanding and working with the Unity game engine regarding the environments. However, he improved the SRS document by seeking assistance from the professor to understand the mistakes. Compared to the last sprint, he displayed the same high standard that was put forth in the first sprint. For the next sprint, he may want to investigate setting some time aside to be able to sit down with a group member with more experience.</w:t>
       </w:r>
     </w:p>
     <w:p>
@@ -2809,16 +2827,23 @@
           <w:rFonts w:ascii="Arial" w:eastAsia="Arial" w:hAnsi="Arial" w:cs="Arial"/>
           <w:sz w:val="24"/>
         </w:rPr>
-        <w:t>did a great job working on the animations of our characters in the application. He excelled at getting the tasks that were assigned to him done in a timely manner. He is also consistently communicating with the group about the upgrades he is working on with the animations. His strengths include his experience with game development, being a member to turn to for support with Un</w:t>
-      </w:r>
-      <w:bookmarkStart w:id="0" w:name="_GoBack"/>
-      <w:bookmarkEnd w:id="0"/>
-      <w:r>
-        <w:rPr>
-          <w:rFonts w:ascii="Arial" w:eastAsia="Arial" w:hAnsi="Arial" w:cs="Arial"/>
-          <w:sz w:val="24"/>
-        </w:rPr>
-        <w:t>ity, and getting is work done. As for improvement for the next sprint, Michael should push more work to the repository so the group can test the changes.</w:t>
+        <w:t xml:space="preserve">did a great job working on the animations of our characters in the application. He excelled at getting the tasks that were assigned to him done in a timely manner. He is also consistently communicating with the group about the upgrades he is working on with the animations. His strengths include his experience with game development, being a member to turn to for support with </w:t>
+      </w:r>
+      <w:proofErr w:type="gramStart"/>
+      <w:r>
+        <w:rPr>
+          <w:rFonts w:ascii="Arial" w:eastAsia="Arial" w:hAnsi="Arial" w:cs="Arial"/>
+          <w:sz w:val="24"/>
+        </w:rPr>
+        <w:t>Unity, and</w:t>
+      </w:r>
+      <w:proofErr w:type="gramEnd"/>
+      <w:r>
+        <w:rPr>
+          <w:rFonts w:ascii="Arial" w:eastAsia="Arial" w:hAnsi="Arial" w:cs="Arial"/>
+          <w:sz w:val="24"/>
+        </w:rPr>
+        <w:t xml:space="preserve"> getting is work done. As for improvement for the next sprint, Michael should push more work to the repository so the group can test the changes.</w:t>
       </w:r>
     </w:p>
     <w:p>
@@ -3120,7 +3145,37 @@
         <w:sz w:val="24"/>
         <w:szCs w:val="24"/>
       </w:rPr>
-      <w:t>Deliverable 2: Sequence Diagrams</w:t>
+      <w:t>Deliverable 2</w:t>
+    </w:r>
+    <w:r>
+      <w:rPr>
+        <w:rFonts w:ascii="Arial Nova" w:hAnsi="Arial Nova" w:cs="Times New Roman"/>
+        <w:b/>
+        <w:color w:val="214221"/>
+        <w:sz w:val="24"/>
+        <w:szCs w:val="24"/>
+      </w:rPr>
+      <w:t xml:space="preserve"> Sprint 2</w:t>
+    </w:r>
+    <w:r>
+      <w:rPr>
+        <w:rFonts w:ascii="Arial Nova" w:hAnsi="Arial Nova" w:cs="Times New Roman"/>
+        <w:b/>
+        <w:color w:val="214221"/>
+        <w:sz w:val="24"/>
+        <w:szCs w:val="24"/>
+      </w:rPr>
+      <w:t xml:space="preserve">: </w:t>
+    </w:r>
+    <w:r>
+      <w:rPr>
+        <w:rFonts w:ascii="Arial Nova" w:hAnsi="Arial Nova" w:cs="Times New Roman"/>
+        <w:b/>
+        <w:color w:val="214221"/>
+        <w:sz w:val="24"/>
+        <w:szCs w:val="24"/>
+      </w:rPr>
+      <w:t>Team Member Report</w:t>
     </w:r>
   </w:p>
 </w:hdr>

</xml_diff>